<commit_message>
refactor: version - 13.05.2022
</commit_message>
<xml_diff>
--- a/src/assets/docs/festivals/Поющий-май.docx
+++ b/src/assets/docs/festivals/Поющий-май.docx
@@ -1,6 +1,6 @@
 
 <file path=word/document.xml><?xml version="1.0" encoding="utf-8"?>
-<w:document xmlns:wpc="http://schemas.microsoft.com/office/word/2010/wordprocessingCanvas" xmlns:cx="http://schemas.microsoft.com/office/drawing/2014/chartex" xmlns:mc="http://schemas.openxmlformats.org/markup-compatibility/2006" xmlns:o="urn:schemas-microsoft-com:office:office" xmlns:r="http://schemas.openxmlformats.org/officeDocument/2006/relationships" xmlns:m="http://schemas.openxmlformats.org/officeDocument/2006/math" xmlns:v="urn:schemas-microsoft-com:vml" xmlns:wp14="http://schemas.microsoft.com/office/word/2010/wordprocessingDrawing" xmlns:wp="http://schemas.openxmlformats.org/drawingml/2006/wordprocessingDrawing" xmlns:w10="urn:schemas-microsoft-com:office:word" xmlns:w="http://schemas.openxmlformats.org/wordprocessingml/2006/main" xmlns:w14="http://schemas.microsoft.com/office/word/2010/wordml" xmlns:w15="http://schemas.microsoft.com/office/word/2012/wordml" xmlns:w16se="http://schemas.microsoft.com/office/word/2015/wordml/symex" xmlns:wpg="http://schemas.microsoft.com/office/word/2010/wordprocessingGroup" xmlns:wpi="http://schemas.microsoft.com/office/word/2010/wordprocessingInk" xmlns:wne="http://schemas.microsoft.com/office/word/2006/wordml" xmlns:wps="http://schemas.microsoft.com/office/word/2010/wordprocessingShape" mc:Ignorable="w14 w15 w16se wp14">
+<w:document xmlns:wpc="http://schemas.microsoft.com/office/word/2010/wordprocessingCanvas" xmlns:cx="http://schemas.microsoft.com/office/drawing/2014/chartex" xmlns:cx1="http://schemas.microsoft.com/office/drawing/2015/9/8/chartex" xmlns:cx2="http://schemas.microsoft.com/office/drawing/2015/10/21/chartex" xmlns:cx3="http://schemas.microsoft.com/office/drawing/2016/5/9/chartex" xmlns:cx4="http://schemas.microsoft.com/office/drawing/2016/5/10/chartex" xmlns:cx5="http://schemas.microsoft.com/office/drawing/2016/5/11/chartex" xmlns:cx6="http://schemas.microsoft.com/office/drawing/2016/5/12/chartex" xmlns:cx7="http://schemas.microsoft.com/office/drawing/2016/5/13/chartex" xmlns:cx8="http://schemas.microsoft.com/office/drawing/2016/5/14/chartex" xmlns:mc="http://schemas.openxmlformats.org/markup-compatibility/2006" xmlns:aink="http://schemas.microsoft.com/office/drawing/2016/ink" xmlns:am3d="http://schemas.microsoft.com/office/drawing/2017/model3d" xmlns:o="urn:schemas-microsoft-com:office:office" xmlns:r="http://schemas.openxmlformats.org/officeDocument/2006/relationships" xmlns:m="http://schemas.openxmlformats.org/officeDocument/2006/math" xmlns:v="urn:schemas-microsoft-com:vml" xmlns:wp14="http://schemas.microsoft.com/office/word/2010/wordprocessingDrawing" xmlns:wp="http://schemas.openxmlformats.org/drawingml/2006/wordprocessingDrawing" xmlns:w10="urn:schemas-microsoft-com:office:word" xmlns:w="http://schemas.openxmlformats.org/wordprocessingml/2006/main" xmlns:w14="http://schemas.microsoft.com/office/word/2010/wordml" xmlns:w15="http://schemas.microsoft.com/office/word/2012/wordml" xmlns:w16cex="http://schemas.microsoft.com/office/word/2018/wordml/cex" xmlns:w16cid="http://schemas.microsoft.com/office/word/2016/wordml/cid" xmlns:w16="http://schemas.microsoft.com/office/word/2018/wordml" xmlns:w16sdtdh="http://schemas.microsoft.com/office/word/2020/wordml/sdtdatahash" xmlns:w16se="http://schemas.microsoft.com/office/word/2015/wordml/symex" xmlns:wpg="http://schemas.microsoft.com/office/word/2010/wordprocessingGroup" xmlns:wpi="http://schemas.microsoft.com/office/word/2010/wordprocessingInk" xmlns:wne="http://schemas.microsoft.com/office/word/2006/wordml" xmlns:wps="http://schemas.microsoft.com/office/word/2010/wordprocessingShape" mc:Ignorable="w14 w15 w16se w16cid w16 w16cex w16sdtdh wp14">
   <w:body>
     <w:p>
       <w:r>
@@ -78,16 +78,8 @@
               <w:rPr>
                 <w:rFonts w:ascii="Times New Roman CYR" w:hAnsi="Times New Roman CYR" w:cs="Times New Roman CYR"/>
               </w:rPr>
-              <w:t xml:space="preserve">Ю.Н. </w:t>
+              <w:t>Ю.Н. Нянчур</w:t>
             </w:r>
-            <w:proofErr w:type="spellStart"/>
-            <w:r>
-              <w:rPr>
-                <w:rFonts w:ascii="Times New Roman CYR" w:hAnsi="Times New Roman CYR" w:cs="Times New Roman CYR"/>
-              </w:rPr>
-              <w:t>Нянчур</w:t>
-            </w:r>
-            <w:proofErr w:type="spellEnd"/>
           </w:p>
           <w:p>
             <w:pPr>
@@ -380,9 +372,8 @@
           <w:sz w:val="28"/>
           <w:szCs w:val="28"/>
         </w:rPr>
-        <w:t xml:space="preserve">на территории </w:t>
-      </w:r>
-      <w:proofErr w:type="spellStart"/>
+        <w:t xml:space="preserve">на территории ТиНАО города Москвы </w:t>
+      </w:r>
       <w:r>
         <w:rPr>
           <w:rFonts w:ascii="Times New Roman CYR" w:hAnsi="Times New Roman CYR" w:cs="Times New Roman CYR"/>
@@ -391,18 +382,7 @@
           <w:sz w:val="28"/>
           <w:szCs w:val="28"/>
         </w:rPr>
-        <w:t>ТиНАО</w:t>
-      </w:r>
-      <w:proofErr w:type="spellEnd"/>
-      <w:r>
-        <w:rPr>
-          <w:rFonts w:ascii="Times New Roman CYR" w:hAnsi="Times New Roman CYR" w:cs="Times New Roman CYR"/>
-          <w:b/>
-          <w:bCs/>
-          <w:sz w:val="28"/>
-          <w:szCs w:val="28"/>
-        </w:rPr>
-        <w:t xml:space="preserve"> города Москвы </w:t>
+        <w:t>в рамках празднования 10-летия ТиНАО</w:t>
       </w:r>
     </w:p>
     <w:p>
@@ -472,25 +452,7 @@
           <w:sz w:val="28"/>
           <w:szCs w:val="28"/>
         </w:rPr>
-        <w:t xml:space="preserve">Настоящие положение определяет цель, задачи, порядок организации и проведения смотра хоровых коллективов и ансамблей на территории </w:t>
-      </w:r>
-      <w:proofErr w:type="spellStart"/>
-      <w:r>
-        <w:rPr>
-          <w:rFonts w:ascii="Times New Roman CYR" w:hAnsi="Times New Roman CYR" w:cs="Times New Roman CYR"/>
-          <w:sz w:val="28"/>
-          <w:szCs w:val="28"/>
-        </w:rPr>
-        <w:t>ТиНАО</w:t>
-      </w:r>
-      <w:proofErr w:type="spellEnd"/>
-      <w:r>
-        <w:rPr>
-          <w:rFonts w:ascii="Times New Roman CYR" w:hAnsi="Times New Roman CYR" w:cs="Times New Roman CYR"/>
-          <w:sz w:val="28"/>
-          <w:szCs w:val="28"/>
-        </w:rPr>
-        <w:t xml:space="preserve"> города Москвы </w:t>
+        <w:t xml:space="preserve">Настоящие положение определяет цель, задачи, порядок организации и проведения смотра хоровых коллективов и ансамблей на территории ТиНАО города Москвы </w:t>
       </w:r>
       <w:r>
         <w:rPr>
@@ -718,25 +680,7 @@
           <w:sz w:val="28"/>
           <w:szCs w:val="28"/>
         </w:rPr>
-        <w:t xml:space="preserve">Целью смотра является сохранение, развитие и популяризация традиций народного - певческого искусства на территории Троицкого и </w:t>
-      </w:r>
-      <w:proofErr w:type="spellStart"/>
-      <w:r>
-        <w:rPr>
-          <w:rFonts w:ascii="Times New Roman CYR" w:hAnsi="Times New Roman CYR" w:cs="Times New Roman CYR"/>
-          <w:sz w:val="28"/>
-          <w:szCs w:val="28"/>
-        </w:rPr>
-        <w:t>Новомосковского</w:t>
-      </w:r>
-      <w:proofErr w:type="spellEnd"/>
-      <w:r>
-        <w:rPr>
-          <w:rFonts w:ascii="Times New Roman CYR" w:hAnsi="Times New Roman CYR" w:cs="Times New Roman CYR"/>
-          <w:sz w:val="28"/>
-          <w:szCs w:val="28"/>
-        </w:rPr>
-        <w:t xml:space="preserve"> административных округов г. Москвы.</w:t>
+        <w:t>Целью смотра является сохранение, развитие и популяризация традиций народного - певческого искусства на территории Троицкого и Новомосковского административных округов г. Москвы.</w:t>
       </w:r>
     </w:p>
     <w:p>
@@ -1125,47 +1069,6 @@
           <w:highlight w:val="white"/>
         </w:rPr>
         <w:t>Хоровое пение</w:t>
-      </w:r>
-      <w:r>
-        <w:rPr>
-          <w:color w:val="000000"/>
-          <w:sz w:val="28"/>
-          <w:szCs w:val="28"/>
-          <w:highlight w:val="white"/>
-        </w:rPr>
-        <w:t>»;</w:t>
-      </w:r>
-    </w:p>
-    <w:p>
-      <w:pPr>
-        <w:autoSpaceDE w:val="0"/>
-        <w:autoSpaceDN w:val="0"/>
-        <w:adjustRightInd w:val="0"/>
-        <w:rPr>
-          <w:color w:val="000000"/>
-          <w:sz w:val="28"/>
-          <w:szCs w:val="28"/>
-          <w:highlight w:val="white"/>
-        </w:rPr>
-      </w:pPr>
-      <w:r>
-        <w:rPr>
-          <w:color w:val="000000"/>
-          <w:sz w:val="28"/>
-          <w:szCs w:val="28"/>
-          <w:highlight w:val="white"/>
-        </w:rPr>
-        <w:t>«</w:t>
-      </w:r>
-      <w:r>
-        <w:rPr>
-          <w:rFonts w:ascii="Times New Roman CYR" w:hAnsi="Times New Roman CYR" w:cs="Times New Roman CYR"/>
-          <w:color w:val="000000"/>
-          <w:sz w:val="28"/>
-          <w:szCs w:val="28"/>
-          <w:highlight w:val="white"/>
-        </w:rPr>
-        <w:t>Ансамблевое пение</w:t>
       </w:r>
       <w:r>
         <w:rPr>
@@ -1207,6 +1110,47 @@
           <w:szCs w:val="28"/>
           <w:highlight w:val="white"/>
         </w:rPr>
+        <w:t>Ансамблевое пение</w:t>
+      </w:r>
+      <w:r>
+        <w:rPr>
+          <w:color w:val="000000"/>
+          <w:sz w:val="28"/>
+          <w:szCs w:val="28"/>
+          <w:highlight w:val="white"/>
+        </w:rPr>
+        <w:t>»;</w:t>
+      </w:r>
+    </w:p>
+    <w:p>
+      <w:pPr>
+        <w:autoSpaceDE w:val="0"/>
+        <w:autoSpaceDN w:val="0"/>
+        <w:adjustRightInd w:val="0"/>
+        <w:rPr>
+          <w:color w:val="000000"/>
+          <w:sz w:val="28"/>
+          <w:szCs w:val="28"/>
+          <w:highlight w:val="white"/>
+        </w:rPr>
+      </w:pPr>
+      <w:r>
+        <w:rPr>
+          <w:color w:val="000000"/>
+          <w:sz w:val="28"/>
+          <w:szCs w:val="28"/>
+          <w:highlight w:val="white"/>
+        </w:rPr>
+        <w:t>«</w:t>
+      </w:r>
+      <w:r>
+        <w:rPr>
+          <w:rFonts w:ascii="Times New Roman CYR" w:hAnsi="Times New Roman CYR" w:cs="Times New Roman CYR"/>
+          <w:color w:val="000000"/>
+          <w:sz w:val="28"/>
+          <w:szCs w:val="28"/>
+          <w:highlight w:val="white"/>
+        </w:rPr>
         <w:t>Сольное пение</w:t>
       </w:r>
       <w:r>
@@ -1465,19 +1409,7 @@
           <w:szCs w:val="28"/>
           <w:highlight w:val="white"/>
         </w:rPr>
-        <w:t xml:space="preserve">Смотровая программа должна включать в себя две разнохарактерные песни. Допускаются к исполнению стилизованные обработки народных песен, </w:t>
-      </w:r>
-      <w:bookmarkStart w:id="0" w:name="_GoBack"/>
-      <w:bookmarkEnd w:id="0"/>
-      <w:r>
-        <w:rPr>
-          <w:rFonts w:ascii="Times New Roman CYR" w:hAnsi="Times New Roman CYR" w:cs="Times New Roman CYR"/>
-          <w:color w:val="000000"/>
-          <w:sz w:val="28"/>
-          <w:szCs w:val="28"/>
-          <w:highlight w:val="white"/>
-        </w:rPr>
-        <w:t xml:space="preserve">исполнение авторских песен в народном стиле, использование фонограммы </w:t>
+        <w:t xml:space="preserve">Смотровая программа должна включать в себя две разнохарактерные песни. Допускаются к исполнению стилизованные обработки народных песен, исполнение авторских песен в народном стиле, использование фонограммы </w:t>
       </w:r>
       <w:r>
         <w:rPr>
@@ -1588,7 +1520,7 @@
           <w:szCs w:val="28"/>
           <w:highlight w:val="white"/>
         </w:rPr>
-        <w:t>для всех номинаций – не более 6 - 8 минут.</w:t>
+        <w:t>для всех номинаций – не более 8 минут.</w:t>
       </w:r>
     </w:p>
     <w:p>
@@ -1670,17 +1602,37 @@
           <w:szCs w:val="28"/>
           <w:highlight w:val="white"/>
         </w:rPr>
-        <w:t>до 19</w:t>
-      </w:r>
-      <w:r>
-        <w:rPr>
-          <w:rFonts w:ascii="Times New Roman CYR" w:hAnsi="Times New Roman CYR" w:cs="Times New Roman CYR"/>
-          <w:color w:val="000000"/>
-          <w:sz w:val="28"/>
-          <w:szCs w:val="28"/>
-          <w:highlight w:val="white"/>
-        </w:rPr>
-        <w:t xml:space="preserve"> апреля 2021</w:t>
+        <w:t xml:space="preserve">до </w:t>
+      </w:r>
+      <w:r>
+        <w:rPr>
+          <w:rFonts w:ascii="Times New Roman CYR" w:hAnsi="Times New Roman CYR" w:cs="Times New Roman CYR"/>
+          <w:color w:val="000000"/>
+          <w:sz w:val="28"/>
+          <w:szCs w:val="28"/>
+          <w:highlight w:val="white"/>
+        </w:rPr>
+        <w:t>22</w:t>
+      </w:r>
+      <w:r>
+        <w:rPr>
+          <w:rFonts w:ascii="Times New Roman CYR" w:hAnsi="Times New Roman CYR" w:cs="Times New Roman CYR"/>
+          <w:color w:val="000000"/>
+          <w:sz w:val="28"/>
+          <w:szCs w:val="28"/>
+          <w:highlight w:val="white"/>
+        </w:rPr>
+        <w:t xml:space="preserve"> апреля 202</w:t>
+      </w:r>
+      <w:r>
+        <w:rPr>
+          <w:rFonts w:ascii="Times New Roman CYR" w:hAnsi="Times New Roman CYR" w:cs="Times New Roman CYR"/>
+          <w:color w:val="000000"/>
+          <w:sz w:val="28"/>
+          <w:szCs w:val="28"/>
+          <w:highlight w:val="white"/>
+        </w:rPr>
+        <w:t>2</w:t>
       </w:r>
       <w:r>
         <w:rPr>
@@ -1967,7 +1919,6 @@
         </w:rPr>
         <w:t xml:space="preserve">: </w:t>
       </w:r>
-      <w:proofErr w:type="spellStart"/>
       <w:r>
         <w:rPr>
           <w:rFonts w:ascii="Times New Roman CYR" w:hAnsi="Times New Roman CYR" w:cs="Times New Roman CYR"/>
@@ -1979,7 +1930,6 @@
         </w:rPr>
         <w:t>Dkmetodist</w:t>
       </w:r>
-      <w:proofErr w:type="spellEnd"/>
       <w:r>
         <w:rPr>
           <w:rFonts w:ascii="Times New Roman CYR" w:hAnsi="Times New Roman CYR" w:cs="Times New Roman CYR"/>
@@ -1990,7 +1940,6 @@
         </w:rPr>
         <w:t>@</w:t>
       </w:r>
-      <w:proofErr w:type="spellStart"/>
       <w:r>
         <w:rPr>
           <w:rFonts w:ascii="Times New Roman CYR" w:hAnsi="Times New Roman CYR" w:cs="Times New Roman CYR"/>
@@ -2002,7 +1951,6 @@
         </w:rPr>
         <w:t>yandex</w:t>
       </w:r>
-      <w:proofErr w:type="spellEnd"/>
       <w:r>
         <w:rPr>
           <w:rFonts w:ascii="Times New Roman CYR" w:hAnsi="Times New Roman CYR" w:cs="Times New Roman CYR"/>
@@ -2013,7 +1961,6 @@
         </w:rPr>
         <w:t>.</w:t>
       </w:r>
-      <w:proofErr w:type="spellStart"/>
       <w:r>
         <w:rPr>
           <w:rFonts w:ascii="Times New Roman CYR" w:hAnsi="Times New Roman CYR" w:cs="Times New Roman CYR"/>
@@ -2025,7 +1972,6 @@
         </w:rPr>
         <w:t>ru</w:t>
       </w:r>
-      <w:proofErr w:type="spellEnd"/>
     </w:p>
     <w:p>
       <w:pPr>
@@ -2543,7 +2489,37 @@
           <w:szCs w:val="28"/>
           <w:highlight w:val="white"/>
         </w:rPr>
-        <w:t>ра будет утверждён не позднее 20 апреля 2021</w:t>
+        <w:t>ра будет утверждён не позднее 2</w:t>
+      </w:r>
+      <w:r>
+        <w:rPr>
+          <w:rFonts w:ascii="Times New Roman CYR" w:hAnsi="Times New Roman CYR" w:cs="Times New Roman CYR"/>
+          <w:color w:val="000000"/>
+          <w:sz w:val="28"/>
+          <w:szCs w:val="28"/>
+          <w:highlight w:val="white"/>
+        </w:rPr>
+        <w:t>5</w:t>
+      </w:r>
+      <w:r>
+        <w:rPr>
+          <w:rFonts w:ascii="Times New Roman CYR" w:hAnsi="Times New Roman CYR" w:cs="Times New Roman CYR"/>
+          <w:color w:val="000000"/>
+          <w:sz w:val="28"/>
+          <w:szCs w:val="28"/>
+          <w:highlight w:val="white"/>
+        </w:rPr>
+        <w:t xml:space="preserve"> апреля 202</w:t>
+      </w:r>
+      <w:r>
+        <w:rPr>
+          <w:rFonts w:ascii="Times New Roman CYR" w:hAnsi="Times New Roman CYR" w:cs="Times New Roman CYR"/>
+          <w:color w:val="000000"/>
+          <w:sz w:val="28"/>
+          <w:szCs w:val="28"/>
+          <w:highlight w:val="white"/>
+        </w:rPr>
+        <w:t>2</w:t>
       </w:r>
       <w:r>
         <w:rPr>
@@ -2663,18 +2639,7 @@
           <w:szCs w:val="28"/>
           <w:highlight w:val="white"/>
         </w:rPr>
-        <w:t>2</w:t>
-      </w:r>
-      <w:r>
-        <w:rPr>
-          <w:rFonts w:ascii="Times New Roman CYR" w:hAnsi="Times New Roman CYR" w:cs="Times New Roman CYR"/>
-          <w:b/>
-          <w:color w:val="000000"/>
-          <w:sz w:val="28"/>
-          <w:szCs w:val="28"/>
-          <w:highlight w:val="white"/>
-        </w:rPr>
-        <w:t>5</w:t>
+        <w:t>30</w:t>
       </w:r>
       <w:r>
         <w:rPr>
@@ -3300,7 +3265,29 @@
           <w:szCs w:val="28"/>
           <w:highlight w:val="white"/>
         </w:rPr>
-        <w:t>25 апреля 2021</w:t>
+        <w:t>30</w:t>
+      </w:r>
+      <w:r>
+        <w:rPr>
+          <w:rFonts w:ascii="Times New Roman CYR" w:hAnsi="Times New Roman CYR" w:cs="Times New Roman CYR"/>
+          <w:b/>
+          <w:color w:val="000000"/>
+          <w:sz w:val="28"/>
+          <w:szCs w:val="28"/>
+          <w:highlight w:val="white"/>
+        </w:rPr>
+        <w:t xml:space="preserve"> апреля 202</w:t>
+      </w:r>
+      <w:r>
+        <w:rPr>
+          <w:rFonts w:ascii="Times New Roman CYR" w:hAnsi="Times New Roman CYR" w:cs="Times New Roman CYR"/>
+          <w:b/>
+          <w:color w:val="000000"/>
+          <w:sz w:val="28"/>
+          <w:szCs w:val="28"/>
+          <w:highlight w:val="white"/>
+        </w:rPr>
+        <w:t>2</w:t>
       </w:r>
       <w:r>
         <w:rPr>
@@ -3740,7 +3727,39 @@
           <w:sz w:val="28"/>
           <w:szCs w:val="28"/>
         </w:rPr>
-        <w:t>Регистрация участников смотра 25.04.2021</w:t>
+        <w:t xml:space="preserve">Регистрация участников смотра </w:t>
+      </w:r>
+      <w:r>
+        <w:rPr>
+          <w:rFonts w:ascii="Times New Roman CYR" w:hAnsi="Times New Roman CYR" w:cs="Times New Roman CYR"/>
+          <w:sz w:val="28"/>
+          <w:szCs w:val="28"/>
+        </w:rPr>
+        <w:t>30</w:t>
+      </w:r>
+      <w:r>
+        <w:rPr>
+          <w:rFonts w:ascii="Times New Roman CYR" w:hAnsi="Times New Roman CYR" w:cs="Times New Roman CYR"/>
+          <w:sz w:val="28"/>
+          <w:szCs w:val="28"/>
+        </w:rPr>
+        <w:t>.04.20</w:t>
+      </w:r>
+      <w:r>
+        <w:rPr>
+          <w:rFonts w:ascii="Times New Roman CYR" w:hAnsi="Times New Roman CYR" w:cs="Times New Roman CYR"/>
+          <w:sz w:val="28"/>
+          <w:szCs w:val="28"/>
+        </w:rPr>
+        <w:t>2</w:t>
+      </w:r>
+      <w:r>
+        <w:rPr>
+          <w:rFonts w:ascii="Times New Roman CYR" w:hAnsi="Times New Roman CYR" w:cs="Times New Roman CYR"/>
+          <w:sz w:val="28"/>
+          <w:szCs w:val="28"/>
+        </w:rPr>
+        <w:t>1</w:t>
       </w:r>
       <w:r>
         <w:rPr>
@@ -3862,25 +3881,7 @@
           <w:sz w:val="26"/>
           <w:szCs w:val="26"/>
         </w:rPr>
-        <w:t xml:space="preserve">на территории </w:t>
-      </w:r>
-      <w:proofErr w:type="spellStart"/>
-      <w:r>
-        <w:rPr>
-          <w:rFonts w:ascii="Times New Roman CYR" w:hAnsi="Times New Roman CYR" w:cs="Times New Roman CYR"/>
-          <w:sz w:val="26"/>
-          <w:szCs w:val="26"/>
-        </w:rPr>
-        <w:t>ТиНАО</w:t>
-      </w:r>
-      <w:proofErr w:type="spellEnd"/>
-      <w:r>
-        <w:rPr>
-          <w:rFonts w:ascii="Times New Roman CYR" w:hAnsi="Times New Roman CYR" w:cs="Times New Roman CYR"/>
-          <w:sz w:val="26"/>
-          <w:szCs w:val="26"/>
-        </w:rPr>
-        <w:t xml:space="preserve"> города Москвы </w:t>
+        <w:t xml:space="preserve">на территории ТиНАО города Москвы </w:t>
       </w:r>
     </w:p>
     <w:p>
@@ -3979,18 +3980,17 @@
           <w:sz w:val="26"/>
           <w:szCs w:val="26"/>
           <w:highlight w:val="white"/>
+        </w:rPr>
+        <w:t>30</w:t>
+      </w:r>
+      <w:r>
+        <w:rPr>
+          <w:color w:val="000000"/>
+          <w:sz w:val="26"/>
+          <w:szCs w:val="26"/>
+          <w:highlight w:val="white"/>
           <w:lang w:val="en-US"/>
         </w:rPr>
-        <w:t>25</w:t>
-      </w:r>
-      <w:r>
-        <w:rPr>
-          <w:color w:val="000000"/>
-          <w:sz w:val="26"/>
-          <w:szCs w:val="26"/>
-          <w:highlight w:val="white"/>
-          <w:lang w:val="en-US"/>
-        </w:rPr>
         <w:t xml:space="preserve"> </w:t>
       </w:r>
       <w:r>
@@ -4001,7 +4001,17 @@
           <w:szCs w:val="26"/>
           <w:highlight w:val="white"/>
         </w:rPr>
-        <w:t>апреля 2021</w:t>
+        <w:t>апреля 202</w:t>
+      </w:r>
+      <w:r>
+        <w:rPr>
+          <w:rFonts w:ascii="Times New Roman CYR" w:hAnsi="Times New Roman CYR" w:cs="Times New Roman CYR"/>
+          <w:color w:val="000000"/>
+          <w:sz w:val="26"/>
+          <w:szCs w:val="26"/>
+          <w:highlight w:val="white"/>
+        </w:rPr>
+        <w:t>2</w:t>
       </w:r>
       <w:r>
         <w:rPr>
@@ -4346,27 +4356,7 @@
           <w:szCs w:val="26"/>
           <w:highlight w:val="white"/>
         </w:rPr>
-        <w:t>Номер телефона руководителя (мобильный), e-</w:t>
-      </w:r>
-      <w:proofErr w:type="spellStart"/>
-      <w:r>
-        <w:rPr>
-          <w:rFonts w:ascii="Times New Roman CYR" w:hAnsi="Times New Roman CYR" w:cs="Times New Roman CYR"/>
-          <w:sz w:val="26"/>
-          <w:szCs w:val="26"/>
-          <w:highlight w:val="white"/>
-        </w:rPr>
-        <w:t>mail</w:t>
-      </w:r>
-      <w:proofErr w:type="spellEnd"/>
-      <w:r>
-        <w:rPr>
-          <w:rFonts w:ascii="Times New Roman CYR" w:hAnsi="Times New Roman CYR" w:cs="Times New Roman CYR"/>
-          <w:sz w:val="26"/>
-          <w:szCs w:val="26"/>
-          <w:highlight w:val="white"/>
-        </w:rPr>
-        <w:t xml:space="preserve"> ________________________________________________________</w:t>
+        <w:t>Номер телефона руководителя (мобильный), e-mail ________________________________________________________</w:t>
       </w:r>
       <w:r>
         <w:rPr>
@@ -4426,27 +4416,7 @@
           <w:szCs w:val="26"/>
           <w:highlight w:val="white"/>
         </w:rPr>
-        <w:t xml:space="preserve">музыкальное сопровождение (инструмент, фонограмма, a </w:t>
-      </w:r>
-      <w:proofErr w:type="spellStart"/>
-      <w:r>
-        <w:rPr>
-          <w:rFonts w:ascii="Times New Roman CYR" w:hAnsi="Times New Roman CYR" w:cs="Times New Roman CYR"/>
-          <w:sz w:val="26"/>
-          <w:szCs w:val="26"/>
-          <w:highlight w:val="white"/>
-        </w:rPr>
-        <w:t>capella</w:t>
-      </w:r>
-      <w:proofErr w:type="spellEnd"/>
-      <w:r>
-        <w:rPr>
-          <w:rFonts w:ascii="Times New Roman CYR" w:hAnsi="Times New Roman CYR" w:cs="Times New Roman CYR"/>
-          <w:sz w:val="26"/>
-          <w:szCs w:val="26"/>
-          <w:highlight w:val="white"/>
-        </w:rPr>
-        <w:t>),</w:t>
+        <w:t>музыкальное сопровождение (инструмент, фонограмма, a capella),</w:t>
       </w:r>
     </w:p>
     <w:p>
@@ -4694,27 +4664,15 @@
         </w:rPr>
         <w:t xml:space="preserve">                                                                           </w:t>
       </w:r>
-      <w:proofErr w:type="spellStart"/>
-      <w:r>
-        <w:rPr>
-          <w:rFonts w:ascii="Times New Roman CYR" w:hAnsi="Times New Roman CYR" w:cs="Times New Roman CYR"/>
-          <w:color w:val="000000"/>
-          <w:sz w:val="26"/>
-          <w:szCs w:val="26"/>
-          <w:highlight w:val="white"/>
-        </w:rPr>
-        <w:t>м.п</w:t>
-      </w:r>
-      <w:proofErr w:type="spellEnd"/>
-      <w:r>
-        <w:rPr>
-          <w:rFonts w:ascii="Times New Roman CYR" w:hAnsi="Times New Roman CYR" w:cs="Times New Roman CYR"/>
-          <w:color w:val="000000"/>
-          <w:sz w:val="26"/>
-          <w:szCs w:val="26"/>
-          <w:highlight w:val="white"/>
-        </w:rPr>
-        <w:t>.</w:t>
+      <w:r>
+        <w:rPr>
+          <w:rFonts w:ascii="Times New Roman CYR" w:hAnsi="Times New Roman CYR" w:cs="Times New Roman CYR"/>
+          <w:color w:val="000000"/>
+          <w:sz w:val="26"/>
+          <w:szCs w:val="26"/>
+          <w:highlight w:val="white"/>
+        </w:rPr>
+        <w:t>м.п.</w:t>
       </w:r>
       <w:r>
         <w:rPr>
@@ -4738,7 +4696,7 @@
 </file>
 
 <file path=word/numbering.xml><?xml version="1.0" encoding="utf-8"?>
-<w:numbering xmlns:wpc="http://schemas.microsoft.com/office/word/2010/wordprocessingCanvas" xmlns:cx="http://schemas.microsoft.com/office/drawing/2014/chartex" xmlns:mc="http://schemas.openxmlformats.org/markup-compatibility/2006" xmlns:o="urn:schemas-microsoft-com:office:office" xmlns:r="http://schemas.openxmlformats.org/officeDocument/2006/relationships" xmlns:m="http://schemas.openxmlformats.org/officeDocument/2006/math" xmlns:v="urn:schemas-microsoft-com:vml" xmlns:wp14="http://schemas.microsoft.com/office/word/2010/wordprocessingDrawing" xmlns:wp="http://schemas.openxmlformats.org/drawingml/2006/wordprocessingDrawing" xmlns:w10="urn:schemas-microsoft-com:office:word" xmlns:w="http://schemas.openxmlformats.org/wordprocessingml/2006/main" xmlns:w14="http://schemas.microsoft.com/office/word/2010/wordml" xmlns:w15="http://schemas.microsoft.com/office/word/2012/wordml" xmlns:w16se="http://schemas.microsoft.com/office/word/2015/wordml/symex" xmlns:wpg="http://schemas.microsoft.com/office/word/2010/wordprocessingGroup" xmlns:wpi="http://schemas.microsoft.com/office/word/2010/wordprocessingInk" xmlns:wne="http://schemas.microsoft.com/office/word/2006/wordml" xmlns:wps="http://schemas.microsoft.com/office/word/2010/wordprocessingShape" mc:Ignorable="w14 w15 w16se wp14">
+<w:numbering xmlns:wpc="http://schemas.microsoft.com/office/word/2010/wordprocessingCanvas" xmlns:cx="http://schemas.microsoft.com/office/drawing/2014/chartex" xmlns:cx1="http://schemas.microsoft.com/office/drawing/2015/9/8/chartex" xmlns:cx2="http://schemas.microsoft.com/office/drawing/2015/10/21/chartex" xmlns:cx3="http://schemas.microsoft.com/office/drawing/2016/5/9/chartex" xmlns:cx4="http://schemas.microsoft.com/office/drawing/2016/5/10/chartex" xmlns:cx5="http://schemas.microsoft.com/office/drawing/2016/5/11/chartex" xmlns:cx6="http://schemas.microsoft.com/office/drawing/2016/5/12/chartex" xmlns:cx7="http://schemas.microsoft.com/office/drawing/2016/5/13/chartex" xmlns:cx8="http://schemas.microsoft.com/office/drawing/2016/5/14/chartex" xmlns:mc="http://schemas.openxmlformats.org/markup-compatibility/2006" xmlns:aink="http://schemas.microsoft.com/office/drawing/2016/ink" xmlns:am3d="http://schemas.microsoft.com/office/drawing/2017/model3d" xmlns:o="urn:schemas-microsoft-com:office:office" xmlns:r="http://schemas.openxmlformats.org/officeDocument/2006/relationships" xmlns:m="http://schemas.openxmlformats.org/officeDocument/2006/math" xmlns:v="urn:schemas-microsoft-com:vml" xmlns:wp14="http://schemas.microsoft.com/office/word/2010/wordprocessingDrawing" xmlns:wp="http://schemas.openxmlformats.org/drawingml/2006/wordprocessingDrawing" xmlns:w10="urn:schemas-microsoft-com:office:word" xmlns:w="http://schemas.openxmlformats.org/wordprocessingml/2006/main" xmlns:w14="http://schemas.microsoft.com/office/word/2010/wordml" xmlns:w15="http://schemas.microsoft.com/office/word/2012/wordml" xmlns:w16cex="http://schemas.microsoft.com/office/word/2018/wordml/cex" xmlns:w16cid="http://schemas.microsoft.com/office/word/2016/wordml/cid" xmlns:w16="http://schemas.microsoft.com/office/word/2018/wordml" xmlns:w16sdtdh="http://schemas.microsoft.com/office/word/2020/wordml/sdtdatahash" xmlns:w16se="http://schemas.microsoft.com/office/word/2015/wordml/symex" xmlns:wpg="http://schemas.microsoft.com/office/word/2010/wordprocessingGroup" xmlns:wpi="http://schemas.microsoft.com/office/word/2010/wordprocessingInk" xmlns:wne="http://schemas.microsoft.com/office/word/2006/wordml" xmlns:wps="http://schemas.microsoft.com/office/word/2010/wordprocessingShape" mc:Ignorable="w14 w15 w16se w16cid w16 w16cex w16sdtdh wp14">
   <w:abstractNum w:abstractNumId="0" w15:restartNumberingAfterBreak="0">
     <w:nsid w:val="FFFFFFFE"/>
     <w:multiLevelType w:val="singleLevel"/>
@@ -4767,7 +4725,7 @@
 </file>
 
 <file path=word/styles.xml><?xml version="1.0" encoding="utf-8"?>
-<w:styles xmlns:mc="http://schemas.openxmlformats.org/markup-compatibility/2006" xmlns:r="http://schemas.openxmlformats.org/officeDocument/2006/relationships" xmlns:w="http://schemas.openxmlformats.org/wordprocessingml/2006/main" xmlns:w14="http://schemas.microsoft.com/office/word/2010/wordml" xmlns:w15="http://schemas.microsoft.com/office/word/2012/wordml" xmlns:w16se="http://schemas.microsoft.com/office/word/2015/wordml/symex" mc:Ignorable="w14 w15 w16se">
+<w:styles xmlns:mc="http://schemas.openxmlformats.org/markup-compatibility/2006" xmlns:r="http://schemas.openxmlformats.org/officeDocument/2006/relationships" xmlns:w="http://schemas.openxmlformats.org/wordprocessingml/2006/main" xmlns:w14="http://schemas.microsoft.com/office/word/2010/wordml" xmlns:w15="http://schemas.microsoft.com/office/word/2012/wordml" xmlns:w16cex="http://schemas.microsoft.com/office/word/2018/wordml/cex" xmlns:w16cid="http://schemas.microsoft.com/office/word/2016/wordml/cid" xmlns:w16="http://schemas.microsoft.com/office/word/2018/wordml" xmlns:w16sdtdh="http://schemas.microsoft.com/office/word/2020/wordml/sdtdatahash" xmlns:w16se="http://schemas.microsoft.com/office/word/2015/wordml/symex" mc:Ignorable="w14 w15 w16se w16cid w16 w16cex w16sdtdh">
   <w:docDefaults>
     <w:rPrDefault>
       <w:rPr>
@@ -4783,7 +4741,7 @@
       </w:pPr>
     </w:pPrDefault>
   </w:docDefaults>
-  <w:latentStyles w:defLockedState="0" w:defUIPriority="99" w:defSemiHidden="0" w:defUnhideWhenUsed="0" w:defQFormat="0" w:count="371">
+  <w:latentStyles w:defLockedState="0" w:defUIPriority="99" w:defSemiHidden="0" w:defUnhideWhenUsed="0" w:defQFormat="0" w:count="376">
     <w:lsdException w:name="Normal" w:uiPriority="0" w:qFormat="1"/>
     <w:lsdException w:name="heading 1" w:uiPriority="9" w:qFormat="1"/>
     <w:lsdException w:name="heading 2" w:semiHidden="1" w:uiPriority="9" w:unhideWhenUsed="1" w:qFormat="1"/>
@@ -5155,6 +5113,11 @@
     <w:lsdException w:name="List Table 5 Dark Accent 6" w:uiPriority="50"/>
     <w:lsdException w:name="List Table 6 Colorful Accent 6" w:uiPriority="51"/>
     <w:lsdException w:name="List Table 7 Colorful Accent 6" w:uiPriority="52"/>
+    <w:lsdException w:name="Mention" w:semiHidden="1" w:unhideWhenUsed="1"/>
+    <w:lsdException w:name="Smart Hyperlink" w:semiHidden="1" w:unhideWhenUsed="1"/>
+    <w:lsdException w:name="Hashtag" w:semiHidden="1" w:unhideWhenUsed="1"/>
+    <w:lsdException w:name="Unresolved Mention" w:semiHidden="1" w:unhideWhenUsed="1"/>
+    <w:lsdException w:name="Smart Link" w:semiHidden="1" w:unhideWhenUsed="1"/>
   </w:latentStyles>
   <w:style w:type="paragraph" w:default="1" w:styleId="a">
     <w:name w:val="Normal"/>

</xml_diff>